<commit_message>
Second commit pour la préparation du repo
</commit_message>
<xml_diff>
--- a/Projet.docx
+++ b/Projet.docx
@@ -953,6 +953,38 @@
       </w:pPr>
       <w:r>
         <w:t>Séance 5 : Connecter tout et vérifier</w:t>
+      </w:r>
+    </w:p>
+    <w:p/>
+    <w:p>
+      <w:pPr>
+        <w:rPr>
+          <w:u w:val="single"/>
+        </w:rPr>
+      </w:pPr>
+      <w:proofErr w:type="spellStart"/>
+      <w:r>
+        <w:rPr>
+          <w:u w:val="single"/>
+        </w:rPr>
+        <w:t>Github</w:t>
+      </w:r>
+      <w:proofErr w:type="spellEnd"/>
+    </w:p>
+    <w:p>
+      <w:r>
+        <w:t xml:space="preserve">Utilisation de Git et </w:t>
+      </w:r>
+      <w:proofErr w:type="spellStart"/>
+      <w:r>
+        <w:t>GitHub</w:t>
+      </w:r>
+      <w:proofErr w:type="spellEnd"/>
+      <w:r>
+        <w:t xml:space="preserve"> à cette adresse : </w:t>
+      </w:r>
+      <w:r>
+        <w:t>https://github.com/Cmdu76/ProjetEsigelec</w:t>
       </w:r>
     </w:p>
     <w:p/>

</xml_diff>